<commit_message>
New tools and apps added
</commit_message>
<xml_diff>
--- a/docs/RESTAURANT_DATABASE_SIMPLE_LIST.docx
+++ b/docs/RESTAURANT_DATABASE_SIMPLE_LIST.docx
@@ -157,27 +157,8 @@
           <w:color w:val="C00000"/>
         </w:rPr>
       </w:pPr>
-      <w:r>
-        <w:rPr>
-          <w:rFonts w:asciiTheme="majorBidi" w:hAnsiTheme="majorBidi" w:cstheme="majorBidi"/>
-          <w:b/>
-          <w:bCs/>
-          <w:color w:val="C00000"/>
-        </w:rPr>
-        <w:t>ITEM</w:t>
-      </w:r>
-    </w:p>
-    <w:p>
-      <w:pPr>
-        <w:pStyle w:val="ListParagraph"/>
-        <w:numPr>
-          <w:ilvl w:val="1"/>
-          <w:numId w:val="1"/>
-        </w:numPr>
-        <w:rPr>
-          <w:rFonts w:asciiTheme="majorBidi" w:hAnsiTheme="majorBidi" w:cstheme="majorBidi"/>
-        </w:rPr>
-      </w:pPr>
+      <w:bookmarkStart w:id="0" w:name="_GoBack"/>
+      <w:bookmarkEnd w:id="0"/>
       <w:r>
         <w:rPr>
           <w:rFonts w:asciiTheme="majorBidi" w:hAnsiTheme="majorBidi" w:cstheme="majorBidi"/>
@@ -1255,8 +1236,132 @@
         <w:rPr>
           <w:rFonts w:asciiTheme="majorBidi" w:hAnsiTheme="majorBidi" w:cstheme="majorBidi"/>
         </w:rPr>
+        <w:t>WHITE</w:t>
+      </w:r>
+    </w:p>
+    <w:p>
+      <w:pPr>
+        <w:pStyle w:val="ListParagraph"/>
+        <w:numPr>
+          <w:ilvl w:val="4"/>
+          <w:numId w:val="1"/>
+        </w:numPr>
+        <w:rPr>
+          <w:rFonts w:asciiTheme="majorBidi" w:hAnsiTheme="majorBidi" w:cstheme="majorBidi"/>
+          <w:b/>
+          <w:bCs/>
+          <w:color w:val="C00000"/>
+        </w:rPr>
+      </w:pPr>
+      <w:r>
+        <w:rPr>
+          <w:rFonts w:asciiTheme="majorBidi" w:hAnsiTheme="majorBidi" w:cstheme="majorBidi"/>
+          <w:b/>
+          <w:bCs/>
+          <w:color w:val="C00000"/>
+        </w:rPr>
         <w:lastRenderedPageBreak/>
-        <w:t>WHITE</w:t>
+        <w:t>COFFEE</w:t>
+      </w:r>
+    </w:p>
+    <w:p>
+      <w:pPr>
+        <w:pStyle w:val="ListParagraph"/>
+        <w:ind w:left="3240"/>
+        <w:rPr>
+          <w:rFonts w:asciiTheme="majorBidi" w:hAnsiTheme="majorBidi" w:cstheme="majorBidi"/>
+        </w:rPr>
+      </w:pPr>
+      <w:r>
+        <w:rPr>
+          <w:rFonts w:asciiTheme="majorBidi" w:hAnsiTheme="majorBidi" w:cstheme="majorBidi"/>
+        </w:rPr>
+        <w:t>Espresso</w:t>
+      </w:r>
+    </w:p>
+    <w:p>
+      <w:pPr>
+        <w:pStyle w:val="ListParagraph"/>
+        <w:ind w:left="3240"/>
+        <w:rPr>
+          <w:rFonts w:asciiTheme="majorBidi" w:hAnsiTheme="majorBidi" w:cstheme="majorBidi"/>
+        </w:rPr>
+      </w:pPr>
+      <w:r>
+        <w:rPr>
+          <w:rFonts w:asciiTheme="majorBidi" w:hAnsiTheme="majorBidi" w:cstheme="majorBidi"/>
+        </w:rPr>
+        <w:t>Cappuccino</w:t>
+      </w:r>
+    </w:p>
+    <w:p>
+      <w:pPr>
+        <w:pStyle w:val="ListParagraph"/>
+        <w:ind w:left="3240"/>
+        <w:rPr>
+          <w:rFonts w:asciiTheme="majorBidi" w:hAnsiTheme="majorBidi" w:cstheme="majorBidi"/>
+        </w:rPr>
+      </w:pPr>
+      <w:r>
+        <w:rPr>
+          <w:rFonts w:asciiTheme="majorBidi" w:hAnsiTheme="majorBidi" w:cstheme="majorBidi"/>
+        </w:rPr>
+        <w:t>Americano</w:t>
+      </w:r>
+    </w:p>
+    <w:p>
+      <w:pPr>
+        <w:pStyle w:val="ListParagraph"/>
+        <w:ind w:left="3240"/>
+        <w:rPr>
+          <w:rFonts w:asciiTheme="majorBidi" w:hAnsiTheme="majorBidi" w:cstheme="majorBidi"/>
+        </w:rPr>
+      </w:pPr>
+      <w:proofErr w:type="spellStart"/>
+      <w:r>
+        <w:rPr>
+          <w:rFonts w:asciiTheme="majorBidi" w:hAnsiTheme="majorBidi" w:cstheme="majorBidi"/>
+        </w:rPr>
+        <w:t>Caffe</w:t>
+      </w:r>
+      <w:proofErr w:type="spellEnd"/>
+      <w:r>
+        <w:rPr>
+          <w:rFonts w:asciiTheme="majorBidi" w:hAnsiTheme="majorBidi" w:cstheme="majorBidi"/>
+        </w:rPr>
+        <w:t xml:space="preserve"> Latte</w:t>
+      </w:r>
+    </w:p>
+    <w:p>
+      <w:pPr>
+        <w:pStyle w:val="ListParagraph"/>
+        <w:ind w:left="3240"/>
+        <w:rPr>
+          <w:rFonts w:asciiTheme="majorBidi" w:hAnsiTheme="majorBidi" w:cstheme="majorBidi"/>
+        </w:rPr>
+      </w:pPr>
+      <w:proofErr w:type="spellStart"/>
+      <w:r>
+        <w:rPr>
+          <w:rFonts w:asciiTheme="majorBidi" w:hAnsiTheme="majorBidi" w:cstheme="majorBidi"/>
+        </w:rPr>
+        <w:t>Mochachino</w:t>
+      </w:r>
+      <w:proofErr w:type="spellEnd"/>
+    </w:p>
+    <w:p>
+      <w:pPr>
+        <w:pStyle w:val="ListParagraph"/>
+        <w:ind w:left="3240"/>
+        <w:rPr>
+          <w:rFonts w:asciiTheme="majorBidi" w:hAnsiTheme="majorBidi" w:cstheme="majorBidi"/>
+        </w:rPr>
+      </w:pPr>
+      <w:r>
+        <w:rPr>
+          <w:rFonts w:asciiTheme="majorBidi" w:hAnsiTheme="majorBidi" w:cstheme="majorBidi"/>
+        </w:rPr>
+        <w:t>Caramel Macchiato</w:t>
       </w:r>
     </w:p>
     <w:p>
@@ -1280,130 +1385,6 @@
           <w:bCs/>
           <w:color w:val="C00000"/>
         </w:rPr>
-        <w:t>COFFEE</w:t>
-      </w:r>
-    </w:p>
-    <w:p>
-      <w:pPr>
-        <w:pStyle w:val="ListParagraph"/>
-        <w:ind w:left="3240"/>
-        <w:rPr>
-          <w:rFonts w:asciiTheme="majorBidi" w:hAnsiTheme="majorBidi" w:cstheme="majorBidi"/>
-        </w:rPr>
-      </w:pPr>
-      <w:r>
-        <w:rPr>
-          <w:rFonts w:asciiTheme="majorBidi" w:hAnsiTheme="majorBidi" w:cstheme="majorBidi"/>
-        </w:rPr>
-        <w:t>Espresso</w:t>
-      </w:r>
-    </w:p>
-    <w:p>
-      <w:pPr>
-        <w:pStyle w:val="ListParagraph"/>
-        <w:ind w:left="3240"/>
-        <w:rPr>
-          <w:rFonts w:asciiTheme="majorBidi" w:hAnsiTheme="majorBidi" w:cstheme="majorBidi"/>
-        </w:rPr>
-      </w:pPr>
-      <w:r>
-        <w:rPr>
-          <w:rFonts w:asciiTheme="majorBidi" w:hAnsiTheme="majorBidi" w:cstheme="majorBidi"/>
-        </w:rPr>
-        <w:t>Cappuccino</w:t>
-      </w:r>
-    </w:p>
-    <w:p>
-      <w:pPr>
-        <w:pStyle w:val="ListParagraph"/>
-        <w:ind w:left="3240"/>
-        <w:rPr>
-          <w:rFonts w:asciiTheme="majorBidi" w:hAnsiTheme="majorBidi" w:cstheme="majorBidi"/>
-        </w:rPr>
-      </w:pPr>
-      <w:r>
-        <w:rPr>
-          <w:rFonts w:asciiTheme="majorBidi" w:hAnsiTheme="majorBidi" w:cstheme="majorBidi"/>
-        </w:rPr>
-        <w:t>Americano</w:t>
-      </w:r>
-    </w:p>
-    <w:p>
-      <w:pPr>
-        <w:pStyle w:val="ListParagraph"/>
-        <w:ind w:left="3240"/>
-        <w:rPr>
-          <w:rFonts w:asciiTheme="majorBidi" w:hAnsiTheme="majorBidi" w:cstheme="majorBidi"/>
-        </w:rPr>
-      </w:pPr>
-      <w:proofErr w:type="spellStart"/>
-      <w:r>
-        <w:rPr>
-          <w:rFonts w:asciiTheme="majorBidi" w:hAnsiTheme="majorBidi" w:cstheme="majorBidi"/>
-        </w:rPr>
-        <w:t>Caffe</w:t>
-      </w:r>
-      <w:proofErr w:type="spellEnd"/>
-      <w:r>
-        <w:rPr>
-          <w:rFonts w:asciiTheme="majorBidi" w:hAnsiTheme="majorBidi" w:cstheme="majorBidi"/>
-        </w:rPr>
-        <w:t xml:space="preserve"> Latte</w:t>
-      </w:r>
-    </w:p>
-    <w:p>
-      <w:pPr>
-        <w:pStyle w:val="ListParagraph"/>
-        <w:ind w:left="3240"/>
-        <w:rPr>
-          <w:rFonts w:asciiTheme="majorBidi" w:hAnsiTheme="majorBidi" w:cstheme="majorBidi"/>
-        </w:rPr>
-      </w:pPr>
-      <w:proofErr w:type="spellStart"/>
-      <w:r>
-        <w:rPr>
-          <w:rFonts w:asciiTheme="majorBidi" w:hAnsiTheme="majorBidi" w:cstheme="majorBidi"/>
-        </w:rPr>
-        <w:t>Mochachino</w:t>
-      </w:r>
-      <w:proofErr w:type="spellEnd"/>
-    </w:p>
-    <w:p>
-      <w:pPr>
-        <w:pStyle w:val="ListParagraph"/>
-        <w:ind w:left="3240"/>
-        <w:rPr>
-          <w:rFonts w:asciiTheme="majorBidi" w:hAnsiTheme="majorBidi" w:cstheme="majorBidi"/>
-        </w:rPr>
-      </w:pPr>
-      <w:r>
-        <w:rPr>
-          <w:rFonts w:asciiTheme="majorBidi" w:hAnsiTheme="majorBidi" w:cstheme="majorBidi"/>
-        </w:rPr>
-        <w:t>Caramel Macchiato</w:t>
-      </w:r>
-    </w:p>
-    <w:p>
-      <w:pPr>
-        <w:pStyle w:val="ListParagraph"/>
-        <w:numPr>
-          <w:ilvl w:val="4"/>
-          <w:numId w:val="1"/>
-        </w:numPr>
-        <w:rPr>
-          <w:rFonts w:asciiTheme="majorBidi" w:hAnsiTheme="majorBidi" w:cstheme="majorBidi"/>
-          <w:b/>
-          <w:bCs/>
-          <w:color w:val="C00000"/>
-        </w:rPr>
-      </w:pPr>
-      <w:r>
-        <w:rPr>
-          <w:rFonts w:asciiTheme="majorBidi" w:hAnsiTheme="majorBidi" w:cstheme="majorBidi"/>
-          <w:b/>
-          <w:bCs/>
-          <w:color w:val="C00000"/>
-        </w:rPr>
         <w:t xml:space="preserve">HOT </w:t>
       </w:r>
       <w:r>
@@ -1454,8 +1435,6 @@
           <w:rFonts w:asciiTheme="majorBidi" w:hAnsiTheme="majorBidi" w:cstheme="majorBidi"/>
         </w:rPr>
       </w:pPr>
-      <w:bookmarkStart w:id="0" w:name="_GoBack"/>
-      <w:bookmarkEnd w:id="0"/>
       <w:r>
         <w:rPr>
           <w:rFonts w:asciiTheme="majorBidi" w:hAnsiTheme="majorBidi" w:cstheme="majorBidi"/>
@@ -2117,22 +2096,22 @@
         <w:rPr>
           <w:rFonts w:asciiTheme="majorBidi" w:hAnsiTheme="majorBidi" w:cstheme="majorBidi"/>
         </w:rPr>
+        <w:t>STOLICHNAYA</w:t>
+      </w:r>
+    </w:p>
+    <w:p>
+      <w:pPr>
+        <w:pStyle w:val="ListParagraph"/>
+        <w:ind w:left="3240"/>
+        <w:rPr>
+          <w:rFonts w:asciiTheme="majorBidi" w:hAnsiTheme="majorBidi" w:cstheme="majorBidi"/>
+        </w:rPr>
+      </w:pPr>
+      <w:r>
+        <w:rPr>
+          <w:rFonts w:asciiTheme="majorBidi" w:hAnsiTheme="majorBidi" w:cstheme="majorBidi"/>
+        </w:rPr>
         <w:lastRenderedPageBreak/>
-        <w:t>STOLICHNAYA</w:t>
-      </w:r>
-    </w:p>
-    <w:p>
-      <w:pPr>
-        <w:pStyle w:val="ListParagraph"/>
-        <w:ind w:left="3240"/>
-        <w:rPr>
-          <w:rFonts w:asciiTheme="majorBidi" w:hAnsiTheme="majorBidi" w:cstheme="majorBidi"/>
-        </w:rPr>
-      </w:pPr>
-      <w:r>
-        <w:rPr>
-          <w:rFonts w:asciiTheme="majorBidi" w:hAnsiTheme="majorBidi" w:cstheme="majorBidi"/>
-        </w:rPr>
         <w:t>CHOPIN</w:t>
       </w:r>
     </w:p>
@@ -3289,53 +3268,53 @@
           <w:bCs/>
           <w:color w:val="C00000"/>
         </w:rPr>
+        <w:t>ORDER_TYPE</w:t>
+      </w:r>
+      <w:r>
+        <w:rPr>
+          <w:rFonts w:asciiTheme="majorBidi" w:hAnsiTheme="majorBidi" w:cstheme="majorBidi"/>
+          <w:color w:val="C00000"/>
+        </w:rPr>
+        <w:t xml:space="preserve"> </w:t>
+      </w:r>
+      <w:r>
+        <w:rPr>
+          <w:rFonts w:asciiTheme="majorBidi" w:hAnsiTheme="majorBidi" w:cstheme="majorBidi"/>
+        </w:rPr>
+        <w:t xml:space="preserve">(i.e. </w:t>
+      </w:r>
+      <w:r>
+        <w:rPr>
+          <w:rFonts w:asciiTheme="majorBidi" w:hAnsiTheme="majorBidi" w:cstheme="majorBidi"/>
+        </w:rPr>
+        <w:t>TELEPHONE, INTERNET, ONSITE</w:t>
+      </w:r>
+      <w:r>
+        <w:rPr>
+          <w:rFonts w:asciiTheme="majorBidi" w:hAnsiTheme="majorBidi" w:cstheme="majorBidi"/>
+        </w:rPr>
+        <w:t>)</w:t>
+      </w:r>
+    </w:p>
+    <w:p>
+      <w:pPr>
+        <w:pStyle w:val="ListParagraph"/>
+        <w:numPr>
+          <w:ilvl w:val="1"/>
+          <w:numId w:val="1"/>
+        </w:numPr>
+        <w:rPr>
+          <w:rFonts w:asciiTheme="majorBidi" w:hAnsiTheme="majorBidi" w:cstheme="majorBidi"/>
+        </w:rPr>
+      </w:pPr>
+      <w:r>
+        <w:rPr>
+          <w:rFonts w:asciiTheme="majorBidi" w:hAnsiTheme="majorBidi" w:cstheme="majorBidi"/>
+          <w:b/>
+          <w:bCs/>
+          <w:color w:val="C00000"/>
+        </w:rPr>
         <w:lastRenderedPageBreak/>
-        <w:t>ORDER_TYPE</w:t>
-      </w:r>
-      <w:r>
-        <w:rPr>
-          <w:rFonts w:asciiTheme="majorBidi" w:hAnsiTheme="majorBidi" w:cstheme="majorBidi"/>
-          <w:color w:val="C00000"/>
-        </w:rPr>
-        <w:t xml:space="preserve"> </w:t>
-      </w:r>
-      <w:r>
-        <w:rPr>
-          <w:rFonts w:asciiTheme="majorBidi" w:hAnsiTheme="majorBidi" w:cstheme="majorBidi"/>
-        </w:rPr>
-        <w:t xml:space="preserve">(i.e. </w:t>
-      </w:r>
-      <w:r>
-        <w:rPr>
-          <w:rFonts w:asciiTheme="majorBidi" w:hAnsiTheme="majorBidi" w:cstheme="majorBidi"/>
-        </w:rPr>
-        <w:t>TELEPHONE, INTERNET, ONSITE</w:t>
-      </w:r>
-      <w:r>
-        <w:rPr>
-          <w:rFonts w:asciiTheme="majorBidi" w:hAnsiTheme="majorBidi" w:cstheme="majorBidi"/>
-        </w:rPr>
-        <w:t>)</w:t>
-      </w:r>
-    </w:p>
-    <w:p>
-      <w:pPr>
-        <w:pStyle w:val="ListParagraph"/>
-        <w:numPr>
-          <w:ilvl w:val="1"/>
-          <w:numId w:val="1"/>
-        </w:numPr>
-        <w:rPr>
-          <w:rFonts w:asciiTheme="majorBidi" w:hAnsiTheme="majorBidi" w:cstheme="majorBidi"/>
-        </w:rPr>
-      </w:pPr>
-      <w:r>
-        <w:rPr>
-          <w:rFonts w:asciiTheme="majorBidi" w:hAnsiTheme="majorBidi" w:cstheme="majorBidi"/>
-          <w:b/>
-          <w:bCs/>
-          <w:color w:val="C00000"/>
-        </w:rPr>
         <w:t>ORDER_LIST</w:t>
       </w:r>
       <w:r>
@@ -4488,7 +4467,7 @@
 </file>
 
 <file path=customXml/itemProps1.xml><?xml version="1.0" encoding="utf-8"?>
-<ds:datastoreItem xmlns:ds="http://schemas.openxmlformats.org/officeDocument/2006/customXml" ds:itemID="{4AFF7898-5663-4C3A-BEA1-0978F23CE0DC}">
+<ds:datastoreItem xmlns:ds="http://schemas.openxmlformats.org/officeDocument/2006/customXml" ds:itemID="{4E2C35B9-DB8E-44EA-B26D-591C8B7CFB24}">
   <ds:schemaRefs>
     <ds:schemaRef ds:uri="http://schemas.openxmlformats.org/officeDocument/2006/bibliography"/>
   </ds:schemaRefs>

</xml_diff>